<commit_message>
Added further steps to doc
</commit_message>
<xml_diff>
--- a/Using Terraform and Ansible for automation.docx
+++ b/Using Terraform and Ansible for automation.docx
@@ -13,112 +13,562 @@
         <w:t>Use Terraform to provision infrastructure</w:t>
       </w:r>
     </w:p>
-    <w:p/>
-    <w:p>
-      <w:r>
+    <w:p>
+      <w:pPr>
+        <w:rPr>
+          <w:b/>
+          <w:bCs/>
+        </w:rPr>
+      </w:pPr>
+      <w:r>
+        <w:rPr>
+          <w:b/>
+          <w:bCs/>
+        </w:rPr>
         <w:t>Description:</w:t>
       </w:r>
     </w:p>
-    <w:p/>
     <w:p>
       <w:r>
         <w:t>Nowadays, infrastructure automation is critical. We tend to put the most emphasis on software development processes, but infrastructure deployment strategy is just as important. Infrastructure automation not only aids disaster recovery, but it also facilitates testing and development.</w:t>
       </w:r>
     </w:p>
-    <w:p/>
     <w:p>
       <w:r>
         <w:t xml:space="preserve">Your organization is adopting the DevOps methodology and </w:t>
       </w:r>
+      <w:r>
+        <w:t>to</w:t>
+      </w:r>
+      <w:r>
+        <w:t xml:space="preserve"> automate provisioning of infrastructure there's a need to </w:t>
+      </w:r>
+      <w:r>
+        <w:t>set up</w:t>
+      </w:r>
+      <w:r>
+        <w:t xml:space="preserve"> a </w:t>
+      </w:r>
+      <w:r>
+        <w:t>centralized</w:t>
+      </w:r>
+      <w:r>
+        <w:t xml:space="preserve"> server for Jenkins.</w:t>
+      </w:r>
+    </w:p>
+    <w:p>
+      <w:r>
+        <w:t xml:space="preserve">Terraform is a tool that allows you to provision various infrastructure components. Ansible is a platform for managing configurations and deploying applications. It means you'll use Terraform to build a virtual machine, for example, and then use Ansible to </w:t>
+      </w:r>
+      <w:r>
+        <w:t>install</w:t>
+      </w:r>
+      <w:r>
+        <w:t xml:space="preserve"> the necessary applications on that machine.</w:t>
+      </w:r>
+    </w:p>
+    <w:p>
+      <w:r>
+        <w:t xml:space="preserve">Considering the Organizational </w:t>
+      </w:r>
+      <w:r>
+        <w:t>requirement,</w:t>
+      </w:r>
+      <w:r>
+        <w:t xml:space="preserve"> you are asked to automate the infrastructure using Terraform first and install other required automation tools in it.</w:t>
+      </w:r>
+    </w:p>
+    <w:p>
+      <w:r>
+        <w:rPr>
+          <w:b/>
+          <w:bCs/>
+        </w:rPr>
+        <w:t>Tools required:</w:t>
+      </w:r>
+      <w:r>
+        <w:t xml:space="preserve"> Terraform, AWS account with security credentials, Keypair</w:t>
+      </w:r>
+    </w:p>
+    <w:p>
+      <w:pPr>
+        <w:rPr>
+          <w:b/>
+          <w:bCs/>
+        </w:rPr>
+      </w:pPr>
+      <w:r>
+        <w:rPr>
+          <w:b/>
+          <w:bCs/>
+        </w:rPr>
+        <w:t>Expected Deliverables:</w:t>
+      </w:r>
+    </w:p>
+    <w:p>
+      <w:r>
+        <w:t>Launch an EC2 instance using Terraform</w:t>
+      </w:r>
+    </w:p>
+    <w:p>
+      <w:r>
+        <w:t>Connect to the instance</w:t>
+      </w:r>
+    </w:p>
+    <w:p>
+      <w:r>
+        <w:t xml:space="preserve">Install Jenkins, </w:t>
+      </w:r>
+      <w:r>
+        <w:t>Java,</w:t>
+      </w:r>
+      <w:r>
+        <w:t xml:space="preserve"> and Python in the instance</w:t>
+      </w:r>
+    </w:p>
+    <w:p/>
+    <w:p/>
+    <w:p/>
+    <w:p/>
+    <w:p/>
+    <w:p/>
+    <w:p/>
+    <w:p/>
+    <w:p/>
+    <w:p/>
+    <w:p/>
+    <w:p/>
+    <w:p>
+      <w:pPr>
+        <w:rPr>
+          <w:b/>
+          <w:bCs/>
+        </w:rPr>
+      </w:pPr>
+      <w:r>
+        <w:rPr>
+          <w:b/>
+          <w:bCs/>
+        </w:rPr>
+        <w:lastRenderedPageBreak/>
+        <w:t>Solution:</w:t>
+      </w:r>
+    </w:p>
+    <w:p>
+      <w:r>
+        <w:t xml:space="preserve">Launch labs, </w:t>
+      </w:r>
+    </w:p>
+    <w:p>
+      <w:r>
+        <w:t>Devops in AWS – Linux environment to execute terraform code</w:t>
+      </w:r>
+    </w:p>
+    <w:p>
+      <w:r>
+        <w:t>AWS – Cloud environment to provision EC2 instances</w:t>
+      </w:r>
+    </w:p>
+    <w:p/>
+    <w:p>
+      <w:r>
+        <w:t xml:space="preserve">Ensure the Linux environment that you are running is </w:t>
+      </w:r>
+      <w:r>
+        <w:t>UpToDate</w:t>
+      </w:r>
+    </w:p>
+    <w:p>
+      <w:r>
+        <w:t xml:space="preserve">Ensure that your system is up to date, and you have the </w:t>
+      </w:r>
+      <w:proofErr w:type="spellStart"/>
+      <w:r>
+        <w:t>gnupg</w:t>
+      </w:r>
+      <w:proofErr w:type="spellEnd"/>
+      <w:r>
+        <w:t>, software-properties-common, and curl packages installed.</w:t>
+      </w:r>
+    </w:p>
+    <w:p>
+      <w:r>
+        <w:t xml:space="preserve">sudo apt-get </w:t>
+      </w:r>
       <w:proofErr w:type="gramStart"/>
       <w:r>
-        <w:t>in order to</w:t>
+        <w:t>update &amp;&amp;</w:t>
       </w:r>
       <w:proofErr w:type="gramEnd"/>
       <w:r>
-        <w:t xml:space="preserve"> automate provisioning of infrastructure there's a need to </w:t>
+        <w:t xml:space="preserve"> sudo apt-get install -y </w:t>
+      </w:r>
+      <w:proofErr w:type="spellStart"/>
+      <w:r>
+        <w:t>gnupg</w:t>
+      </w:r>
+      <w:proofErr w:type="spellEnd"/>
+      <w:r>
+        <w:t xml:space="preserve"> software-properties-common curl</w:t>
+      </w:r>
+    </w:p>
+    <w:p>
+      <w:r>
+        <w:t>sudo apt-get update</w:t>
+      </w:r>
+    </w:p>
+    <w:p>
+      <w:r>
+        <w:t>sudo apt-get install</w:t>
+      </w:r>
+    </w:p>
+    <w:p>
+      <w:r>
+        <w:t xml:space="preserve">Add the </w:t>
+      </w:r>
+      <w:proofErr w:type="spellStart"/>
+      <w:r>
+        <w:t>HashiCorp</w:t>
+      </w:r>
+      <w:proofErr w:type="spellEnd"/>
+      <w:r>
+        <w:t xml:space="preserve"> GPG key.</w:t>
+      </w:r>
+    </w:p>
+    <w:p>
+      <w:r>
+        <w:t>curl -</w:t>
+      </w:r>
+      <w:proofErr w:type="spellStart"/>
+      <w:r>
+        <w:t>fsSL</w:t>
+      </w:r>
+      <w:proofErr w:type="spellEnd"/>
+      <w:r>
+        <w:t xml:space="preserve"> https://apt.releases.hashicorp.com/gpg | sudo apt-key add </w:t>
+      </w:r>
+      <w:r>
+        <w:t>–</w:t>
+      </w:r>
+    </w:p>
+    <w:p>
+      <w:r>
+        <w:t xml:space="preserve">Add the official </w:t>
+      </w:r>
+      <w:proofErr w:type="spellStart"/>
+      <w:r>
+        <w:t>HashiCorp</w:t>
+      </w:r>
+      <w:proofErr w:type="spellEnd"/>
+      <w:r>
+        <w:t xml:space="preserve"> Linux repository.</w:t>
+      </w:r>
+    </w:p>
+    <w:p>
+      <w:r>
+        <w:t>sudo apt-add-repository "deb [arch=amd64] https://apt.releases.hashicorp.com $(</w:t>
+      </w:r>
+      <w:proofErr w:type="spellStart"/>
+      <w:r>
+        <w:t>lsb_release</w:t>
+      </w:r>
+      <w:proofErr w:type="spellEnd"/>
+      <w:r>
+        <w:t xml:space="preserve"> -cs) main"</w:t>
+      </w:r>
+    </w:p>
+    <w:p>
+      <w:r>
+        <w:t xml:space="preserve">Update to add the </w:t>
+      </w:r>
+      <w:r>
+        <w:t>repository and</w:t>
+      </w:r>
+      <w:r>
+        <w:t xml:space="preserve"> install the Terraform CLI.</w:t>
+      </w:r>
+    </w:p>
+    <w:p>
+      <w:r>
+        <w:t xml:space="preserve">sudo apt-get </w:t>
       </w:r>
       <w:proofErr w:type="gramStart"/>
       <w:r>
-        <w:t>setup</w:t>
+        <w:t>update &amp;&amp;</w:t>
       </w:r>
       <w:proofErr w:type="gramEnd"/>
       <w:r>
-        <w:t xml:space="preserve"> a </w:t>
-      </w:r>
+        <w:t xml:space="preserve"> sudo apt-get install terraform</w:t>
+      </w:r>
+    </w:p>
+    <w:p>
+      <w:r>
+        <w:t>Verify the installation</w:t>
+      </w:r>
+    </w:p>
+    <w:p>
+      <w:r>
+        <w:drawing>
+          <wp:inline distT="0" distB="0" distL="0" distR="0" wp14:anchorId="595EB4A9" wp14:editId="2145A517">
+            <wp:extent cx="5553850" cy="1467055"/>
+            <wp:effectExtent l="0" t="0" r="0" b="0"/>
+            <wp:docPr id="1" name="Picture 1" descr="Text&#10;&#10;Description automatically generated"/>
+            <wp:cNvGraphicFramePr>
+              <a:graphicFrameLocks xmlns:a="http://schemas.openxmlformats.org/drawingml/2006/main" noChangeAspect="1"/>
+            </wp:cNvGraphicFramePr>
+            <a:graphic xmlns:a="http://schemas.openxmlformats.org/drawingml/2006/main">
+              <a:graphicData uri="http://schemas.openxmlformats.org/drawingml/2006/picture">
+                <pic:pic xmlns:pic="http://schemas.openxmlformats.org/drawingml/2006/picture">
+                  <pic:nvPicPr>
+                    <pic:cNvPr id="1" name="Picture 1" descr="Text&#10;&#10;Description automatically generated"/>
+                    <pic:cNvPicPr/>
+                  </pic:nvPicPr>
+                  <pic:blipFill>
+                    <a:blip r:embed="rId4"/>
+                    <a:stretch>
+                      <a:fillRect/>
+                    </a:stretch>
+                  </pic:blipFill>
+                  <pic:spPr>
+                    <a:xfrm>
+                      <a:off x="0" y="0"/>
+                      <a:ext cx="5553850" cy="1467055"/>
+                    </a:xfrm>
+                    <a:prstGeom prst="rect">
+                      <a:avLst/>
+                    </a:prstGeom>
+                  </pic:spPr>
+                </pic:pic>
+              </a:graphicData>
+            </a:graphic>
+          </wp:inline>
+        </w:drawing>
+      </w:r>
+    </w:p>
+    <w:p>
+      <w:r>
+        <w:t>Install AWS CLI</w:t>
+      </w:r>
+    </w:p>
+    <w:p>
+      <w:r>
+        <w:drawing>
+          <wp:inline distT="0" distB="0" distL="0" distR="0" wp14:anchorId="4F5E88DB" wp14:editId="2D14FF6F">
+            <wp:extent cx="5943600" cy="1181735"/>
+            <wp:effectExtent l="0" t="0" r="0" b="0"/>
+            <wp:docPr id="2" name="Picture 2" descr="Text&#10;&#10;Description automatically generated"/>
+            <wp:cNvGraphicFramePr>
+              <a:graphicFrameLocks xmlns:a="http://schemas.openxmlformats.org/drawingml/2006/main" noChangeAspect="1"/>
+            </wp:cNvGraphicFramePr>
+            <a:graphic xmlns:a="http://schemas.openxmlformats.org/drawingml/2006/main">
+              <a:graphicData uri="http://schemas.openxmlformats.org/drawingml/2006/picture">
+                <pic:pic xmlns:pic="http://schemas.openxmlformats.org/drawingml/2006/picture">
+                  <pic:nvPicPr>
+                    <pic:cNvPr id="2" name="Picture 2" descr="Text&#10;&#10;Description automatically generated"/>
+                    <pic:cNvPicPr/>
+                  </pic:nvPicPr>
+                  <pic:blipFill>
+                    <a:blip r:embed="rId5"/>
+                    <a:stretch>
+                      <a:fillRect/>
+                    </a:stretch>
+                  </pic:blipFill>
+                  <pic:spPr>
+                    <a:xfrm>
+                      <a:off x="0" y="0"/>
+                      <a:ext cx="5943600" cy="1181735"/>
+                    </a:xfrm>
+                    <a:prstGeom prst="rect">
+                      <a:avLst/>
+                    </a:prstGeom>
+                  </pic:spPr>
+                </pic:pic>
+              </a:graphicData>
+            </a:graphic>
+          </wp:inline>
+        </w:drawing>
+      </w:r>
+    </w:p>
+    <w:p>
+      <w:r>
+        <w:lastRenderedPageBreak/>
+        <w:t xml:space="preserve">Set up </w:t>
+      </w:r>
+      <w:proofErr w:type="gramStart"/>
+      <w:r>
+        <w:t>AWS</w:t>
+      </w:r>
+      <w:proofErr w:type="gramEnd"/>
+      <w:r>
+        <w:t xml:space="preserve"> account and associated credentials that allow you to create resources.</w:t>
+      </w:r>
+    </w:p>
+    <w:p>
+      <w:r>
+        <w:t>Create IAM user to use with terraform</w:t>
+      </w:r>
+    </w:p>
+    <w:p>
+      <w:r>
+        <w:drawing>
+          <wp:inline distT="0" distB="0" distL="0" distR="0" wp14:anchorId="01AAAB1B" wp14:editId="60C87DD1">
+            <wp:extent cx="5943600" cy="2729230"/>
+            <wp:effectExtent l="0" t="0" r="0" b="0"/>
+            <wp:docPr id="3" name="Picture 3" descr="Graphical user interface, text, application, email&#10;&#10;Description automatically generated"/>
+            <wp:cNvGraphicFramePr>
+              <a:graphicFrameLocks xmlns:a="http://schemas.openxmlformats.org/drawingml/2006/main" noChangeAspect="1"/>
+            </wp:cNvGraphicFramePr>
+            <a:graphic xmlns:a="http://schemas.openxmlformats.org/drawingml/2006/main">
+              <a:graphicData uri="http://schemas.openxmlformats.org/drawingml/2006/picture">
+                <pic:pic xmlns:pic="http://schemas.openxmlformats.org/drawingml/2006/picture">
+                  <pic:nvPicPr>
+                    <pic:cNvPr id="3" name="Picture 3" descr="Graphical user interface, text, application, email&#10;&#10;Description automatically generated"/>
+                    <pic:cNvPicPr/>
+                  </pic:nvPicPr>
+                  <pic:blipFill>
+                    <a:blip r:embed="rId6"/>
+                    <a:stretch>
+                      <a:fillRect/>
+                    </a:stretch>
+                  </pic:blipFill>
+                  <pic:spPr>
+                    <a:xfrm>
+                      <a:off x="0" y="0"/>
+                      <a:ext cx="5943600" cy="2729230"/>
+                    </a:xfrm>
+                    <a:prstGeom prst="rect">
+                      <a:avLst/>
+                    </a:prstGeom>
+                  </pic:spPr>
+                </pic:pic>
+              </a:graphicData>
+            </a:graphic>
+          </wp:inline>
+        </w:drawing>
+      </w:r>
+    </w:p>
+    <w:p/>
+    <w:p>
+      <w:r>
+        <w:drawing>
+          <wp:inline distT="0" distB="0" distL="0" distR="0" wp14:anchorId="2BEE1DBF" wp14:editId="593A5AAD">
+            <wp:extent cx="5943600" cy="3956685"/>
+            <wp:effectExtent l="0" t="0" r="0" b="5715"/>
+            <wp:docPr id="4" name="Picture 4" descr="Text&#10;&#10;Description automatically generated with medium confidence"/>
+            <wp:cNvGraphicFramePr>
+              <a:graphicFrameLocks xmlns:a="http://schemas.openxmlformats.org/drawingml/2006/main" noChangeAspect="1"/>
+            </wp:cNvGraphicFramePr>
+            <a:graphic xmlns:a="http://schemas.openxmlformats.org/drawingml/2006/main">
+              <a:graphicData uri="http://schemas.openxmlformats.org/drawingml/2006/picture">
+                <pic:pic xmlns:pic="http://schemas.openxmlformats.org/drawingml/2006/picture">
+                  <pic:nvPicPr>
+                    <pic:cNvPr id="4" name="Picture 4" descr="Text&#10;&#10;Description automatically generated with medium confidence"/>
+                    <pic:cNvPicPr/>
+                  </pic:nvPicPr>
+                  <pic:blipFill>
+                    <a:blip r:embed="rId7"/>
+                    <a:stretch>
+                      <a:fillRect/>
+                    </a:stretch>
+                  </pic:blipFill>
+                  <pic:spPr>
+                    <a:xfrm>
+                      <a:off x="0" y="0"/>
+                      <a:ext cx="5943600" cy="3956685"/>
+                    </a:xfrm>
+                    <a:prstGeom prst="rect">
+                      <a:avLst/>
+                    </a:prstGeom>
+                  </pic:spPr>
+                </pic:pic>
+              </a:graphicData>
+            </a:graphic>
+          </wp:inline>
+        </w:drawing>
+      </w:r>
+    </w:p>
+    <w:p/>
+    <w:p>
+      <w:r>
+        <w:lastRenderedPageBreak/>
+        <w:drawing>
+          <wp:inline distT="0" distB="0" distL="0" distR="0" wp14:anchorId="7BAC77B8" wp14:editId="06FB2F26">
+            <wp:extent cx="5943600" cy="3624580"/>
+            <wp:effectExtent l="0" t="0" r="0" b="0"/>
+            <wp:docPr id="5" name="Picture 5" descr="Graphical user interface, text, application, email&#10;&#10;Description automatically generated"/>
+            <wp:cNvGraphicFramePr>
+              <a:graphicFrameLocks xmlns:a="http://schemas.openxmlformats.org/drawingml/2006/main" noChangeAspect="1"/>
+            </wp:cNvGraphicFramePr>
+            <a:graphic xmlns:a="http://schemas.openxmlformats.org/drawingml/2006/main">
+              <a:graphicData uri="http://schemas.openxmlformats.org/drawingml/2006/picture">
+                <pic:pic xmlns:pic="http://schemas.openxmlformats.org/drawingml/2006/picture">
+                  <pic:nvPicPr>
+                    <pic:cNvPr id="5" name="Picture 5" descr="Graphical user interface, text, application, email&#10;&#10;Description automatically generated"/>
+                    <pic:cNvPicPr/>
+                  </pic:nvPicPr>
+                  <pic:blipFill>
+                    <a:blip r:embed="rId8"/>
+                    <a:stretch>
+                      <a:fillRect/>
+                    </a:stretch>
+                  </pic:blipFill>
+                  <pic:spPr>
+                    <a:xfrm>
+                      <a:off x="0" y="0"/>
+                      <a:ext cx="5943600" cy="3624580"/>
+                    </a:xfrm>
+                    <a:prstGeom prst="rect">
+                      <a:avLst/>
+                    </a:prstGeom>
+                  </pic:spPr>
+                </pic:pic>
+              </a:graphicData>
+            </a:graphic>
+          </wp:inline>
+        </w:drawing>
+      </w:r>
+    </w:p>
+    <w:p/>
+    <w:p>
+      <w:r>
+        <w:t>Configure environment variables</w:t>
+      </w:r>
+    </w:p>
+    <w:p>
       <w:proofErr w:type="spellStart"/>
       <w:r>
-        <w:t>centralised</w:t>
+        <w:t>aws</w:t>
       </w:r>
       <w:proofErr w:type="spellEnd"/>
       <w:r>
-        <w:t xml:space="preserve"> server for Jenkins.</w:t>
-      </w:r>
-    </w:p>
-    <w:p/>
-    <w:p>
-      <w:r>
-        <w:t xml:space="preserve">Terraform is a tool that allows you to provision various infrastructure components. Ansible is a platform for managing configurations and deploying applications. It means you'll use Terraform to build a virtual machine, for example, and then use Ansible to </w:t>
-      </w:r>
-      <w:proofErr w:type="spellStart"/>
-      <w:r>
-        <w:t>instal</w:t>
-      </w:r>
-      <w:proofErr w:type="spellEnd"/>
-      <w:r>
-        <w:t xml:space="preserve"> the necessary applications on that machine.</w:t>
-      </w:r>
-    </w:p>
-    <w:p/>
-    <w:p>
-      <w:r>
-        <w:t xml:space="preserve">Considering the Organizational </w:t>
-      </w:r>
-      <w:proofErr w:type="gramStart"/>
-      <w:r>
-        <w:t>requirement</w:t>
-      </w:r>
-      <w:proofErr w:type="gramEnd"/>
-      <w:r>
-        <w:t xml:space="preserve"> you are asked to automate the infrastructure using Terraform first and install other required automation tools in it.</w:t>
-      </w:r>
-    </w:p>
-    <w:p/>
-    <w:p>
-      <w:r>
-        <w:t>Tools required: Terraform, AWS account with security credentials, Keypair</w:t>
-      </w:r>
-    </w:p>
-    <w:p/>
-    <w:p>
-      <w:r>
-        <w:t>Expected Deliverables:</w:t>
-      </w:r>
-    </w:p>
-    <w:p/>
-    <w:p>
-      <w:r>
-        <w:t>Launch an EC2 instance using Terraform</w:t>
-      </w:r>
-    </w:p>
-    <w:p>
-      <w:r>
-        <w:t>Connect to the instance</w:t>
-      </w:r>
-    </w:p>
-    <w:p>
-      <w:r>
-        <w:t xml:space="preserve">Install Jenkins, </w:t>
-      </w:r>
-      <w:proofErr w:type="gramStart"/>
-      <w:r>
-        <w:t>Java</w:t>
-      </w:r>
-      <w:proofErr w:type="gramEnd"/>
-      <w:r>
-        <w:t xml:space="preserve"> and Python in the instance</w:t>
-      </w:r>
-    </w:p>
+        <w:t xml:space="preserve"> configure</w:t>
+      </w:r>
+    </w:p>
+    <w:p>
+      <w:r>
+        <w:t xml:space="preserve">AWS Access Key ID [****************WNBF]: </w:t>
+      </w:r>
+    </w:p>
+    <w:p>
+      <w:r>
+        <w:t>AWS Secret Access Key [None]: Rd1RWGoB7lbHh0P2nTbiAWl6aTuxo</w:t>
+      </w:r>
+      <w:r>
+        <w:t>******</w:t>
+      </w:r>
+    </w:p>
+    <w:p>
+      <w:r>
+        <w:t xml:space="preserve">Default region name [us-east-1]: </w:t>
+      </w:r>
+    </w:p>
+    <w:p>
+      <w:r>
+        <w:t>Default output format [None]:</w:t>
+      </w:r>
+    </w:p>
+    <w:p/>
+    <w:p/>
     <w:sectPr>
       <w:pgSz w:w="12240" w:h="15840"/>
       <w:pgMar w:top="1440" w:right="1440" w:bottom="1440" w:left="1440" w:header="720" w:footer="720" w:gutter="0"/>

</xml_diff>

<commit_message>
Added main.tf and updated doc
</commit_message>
<xml_diff>
--- a/Using Terraform and Ansible for automation.docx
+++ b/Using Terraform and Ansible for automation.docx
@@ -308,6 +308,9 @@
     </w:p>
     <w:p>
       <w:r>
+        <w:rPr>
+          <w:noProof/>
+        </w:rPr>
         <w:drawing>
           <wp:inline distT="0" distB="0" distL="0" distR="0" wp14:anchorId="595EB4A9" wp14:editId="2145A517">
             <wp:extent cx="5553850" cy="1467055"/>
@@ -352,6 +355,9 @@
     </w:p>
     <w:p>
       <w:r>
+        <w:rPr>
+          <w:noProof/>
+        </w:rPr>
         <w:drawing>
           <wp:inline distT="0" distB="0" distL="0" distR="0" wp14:anchorId="4F5E88DB" wp14:editId="2D14FF6F">
             <wp:extent cx="5943600" cy="1181735"/>
@@ -410,6 +416,9 @@
     </w:p>
     <w:p>
       <w:r>
+        <w:rPr>
+          <w:noProof/>
+        </w:rPr>
         <w:drawing>
           <wp:inline distT="0" distB="0" distL="0" distR="0" wp14:anchorId="01AAAB1B" wp14:editId="60C87DD1">
             <wp:extent cx="5943600" cy="2729230"/>
@@ -450,6 +459,9 @@
     <w:p/>
     <w:p>
       <w:r>
+        <w:rPr>
+          <w:noProof/>
+        </w:rPr>
         <w:drawing>
           <wp:inline distT="0" distB="0" distL="0" distR="0" wp14:anchorId="2BEE1DBF" wp14:editId="593A5AAD">
             <wp:extent cx="5943600" cy="3956685"/>
@@ -490,6 +502,9 @@
     <w:p/>
     <w:p>
       <w:r>
+        <w:rPr>
+          <w:noProof/>
+        </w:rPr>
         <w:lastRenderedPageBreak/>
         <w:drawing>
           <wp:inline distT="0" distB="0" distL="0" distR="0" wp14:anchorId="7BAC77B8" wp14:editId="06FB2F26">
@@ -551,10 +566,7 @@
     </w:p>
     <w:p>
       <w:r>
-        <w:t>AWS Secret Access Key [None]: Rd1RWGoB7lbHh0P2nTbiAWl6aTuxo</w:t>
-      </w:r>
-      <w:r>
-        <w:t>******</w:t>
+        <w:t>AWS Secret Access Key [None]: Rd1RWGoB7lbHh0P2nTbiAWl6aTuxo******</w:t>
       </w:r>
     </w:p>
     <w:p>
@@ -568,6 +580,92 @@
       </w:r>
     </w:p>
     <w:p/>
+    <w:p>
+      <w:r>
+        <w:t>Note the values of existing components like VPC and subnet to provision EC2</w:t>
+      </w:r>
+    </w:p>
+    <w:p>
+      <w:proofErr w:type="spellStart"/>
+      <w:r>
+        <w:t>Vpc</w:t>
+      </w:r>
+      <w:proofErr w:type="spellEnd"/>
+      <w:r>
+        <w:t xml:space="preserve"> id - </w:t>
+      </w:r>
+      <w:r>
+        <w:t>vpc-0445c7003cbc00c73</w:t>
+      </w:r>
+    </w:p>
+    <w:p>
+      <w:r>
+        <w:t>Subnet ID</w:t>
+      </w:r>
+      <w:r>
+        <w:t xml:space="preserve"> - s</w:t>
+      </w:r>
+      <w:r>
+        <w:t>ubnet-096b04687ecd71826</w:t>
+      </w:r>
+    </w:p>
+    <w:p>
+      <w:r>
+        <w:t xml:space="preserve">Create key pair </w:t>
+      </w:r>
+      <w:r>
+        <w:t>–</w:t>
+      </w:r>
+      <w:r>
+        <w:t xml:space="preserve"> </w:t>
+      </w:r>
+    </w:p>
+    <w:p/>
+    <w:p>
+      <w:r>
+        <w:lastRenderedPageBreak/>
+        <w:drawing>
+          <wp:inline distT="0" distB="0" distL="0" distR="0" wp14:anchorId="0488322A" wp14:editId="2E7DB729">
+            <wp:extent cx="5943600" cy="1290955"/>
+            <wp:effectExtent l="0" t="0" r="0" b="4445"/>
+            <wp:docPr id="6" name="Picture 6" descr="Graphical user interface, text, application&#10;&#10;Description automatically generated"/>
+            <wp:cNvGraphicFramePr>
+              <a:graphicFrameLocks xmlns:a="http://schemas.openxmlformats.org/drawingml/2006/main" noChangeAspect="1"/>
+            </wp:cNvGraphicFramePr>
+            <a:graphic xmlns:a="http://schemas.openxmlformats.org/drawingml/2006/main">
+              <a:graphicData uri="http://schemas.openxmlformats.org/drawingml/2006/picture">
+                <pic:pic xmlns:pic="http://schemas.openxmlformats.org/drawingml/2006/picture">
+                  <pic:nvPicPr>
+                    <pic:cNvPr id="6" name="Picture 6" descr="Graphical user interface, text, application&#10;&#10;Description automatically generated"/>
+                    <pic:cNvPicPr/>
+                  </pic:nvPicPr>
+                  <pic:blipFill>
+                    <a:blip r:embed="rId9"/>
+                    <a:stretch>
+                      <a:fillRect/>
+                    </a:stretch>
+                  </pic:blipFill>
+                  <pic:spPr>
+                    <a:xfrm>
+                      <a:off x="0" y="0"/>
+                      <a:ext cx="5943600" cy="1290955"/>
+                    </a:xfrm>
+                    <a:prstGeom prst="rect">
+                      <a:avLst/>
+                    </a:prstGeom>
+                  </pic:spPr>
+                </pic:pic>
+              </a:graphicData>
+            </a:graphic>
+          </wp:inline>
+        </w:drawing>
+      </w:r>
+    </w:p>
+    <w:p>
+      <w:r>
+        <w:t>Create terraform file</w:t>
+      </w:r>
+    </w:p>
     <w:p/>
     <w:sectPr>
       <w:pgSz w:w="12240" w:h="15840"/>

</xml_diff>